<commit_message>
acpt: add scenarios for style access
</commit_message>
<xml_diff>
--- a/features/steps/test_files/sty-having-styles-part.docx
+++ b/features/steps/test_files/sty-having-styles-part.docx
@@ -199,6 +199,18 @@
     <w:semiHidden/>
     <w:unhideWhenUsed/>
   </w:style>
+  <w:style w:type="paragraph" w:customStyle="1" w:styleId="FooBar">
+    <w:name w:val="Foo Bar"/>
+    <w:basedOn w:val="Normal"/>
+    <w:qFormat/>
+    <w:rsid w:val="007642EE"/>
+  </w:style>
+  <w:style w:type="paragraph" w:customStyle="1" w:styleId="BarFoo">
+    <w:name w:val="Bar Foo"/>
+    <w:basedOn w:val="Normal"/>
+    <w:qFormat/>
+    <w:rsid w:val="007642EE"/>
+  </w:style>
 </w:styles>
 </file>
 
@@ -385,6 +397,18 @@
     <w:semiHidden/>
     <w:unhideWhenUsed/>
   </w:style>
+  <w:style w:type="paragraph" w:customStyle="1" w:styleId="FooBar">
+    <w:name w:val="Foo Bar"/>
+    <w:basedOn w:val="Normal"/>
+    <w:qFormat/>
+    <w:rsid w:val="007642EE"/>
+  </w:style>
+  <w:style w:type="paragraph" w:customStyle="1" w:styleId="BarFoo">
+    <w:name w:val="Bar Foo"/>
+    <w:basedOn w:val="Normal"/>
+    <w:qFormat/>
+    <w:rsid w:val="007642EE"/>
+  </w:style>
 </w:styles>
 </file>
 

</xml_diff>